<commit_message>
Updated CV and fixed email address
</commit_message>
<xml_diff>
--- a/docs/MyCV/NikolaosKaralis_CV.docx
+++ b/docs/MyCV/NikolaosKaralis_CV.docx
@@ -2010,7 +2010,6 @@
         </w:rPr>
         <w:t xml:space="preserve">(Citations: </w:t>
       </w:r>
-      <w:proofErr w:type="gramStart"/>
       <w:r>
         <w:rPr>
           <w:rFonts w:eastAsia="Helvetica" w:cs="Times New Roman"/>
@@ -2045,17 +2044,7 @@
           <w:szCs w:val="20"/>
           <w:lang w:val="en-US"/>
         </w:rPr>
-        <w:t>;</w:t>
-      </w:r>
-      <w:proofErr w:type="gramEnd"/>
-      <w:r>
-        <w:rPr>
-          <w:rFonts w:eastAsia="Helvetica" w:cs="Times New Roman"/>
-          <w:sz w:val="20"/>
-          <w:szCs w:val="20"/>
-          <w:lang w:val="en-US"/>
-        </w:rPr>
-        <w:t xml:space="preserve"> h-index: </w:t>
+        <w:t xml:space="preserve">; h-index: </w:t>
       </w:r>
       <w:r>
         <w:rPr>
@@ -2238,7 +2227,6 @@
         </w:rPr>
         <w:t xml:space="preserve"> Karalis N*</w:t>
       </w:r>
-      <w:proofErr w:type="gramStart"/>
       <w:r>
         <w:rPr>
           <w:rFonts w:eastAsia="Helvetica" w:cs="Times New Roman"/>
@@ -2259,7 +2247,6 @@
         <w:t>Chaudun</w:t>
       </w:r>
       <w:proofErr w:type="spellEnd"/>
-      <w:proofErr w:type="gramEnd"/>
       <w:r>
         <w:rPr>
           <w:rFonts w:eastAsia="Helvetica" w:cs="Times New Roman"/>
@@ -4179,6 +4166,91 @@
     </w:p>
     <w:p>
       <w:pPr>
+        <w:spacing w:line="276" w:lineRule="auto"/>
+        <w:rPr>
+          <w:rFonts w:eastAsia="Helvetica" w:cs="Times New Roman"/>
+          <w:iCs/>
+          <w:sz w:val="20"/>
+          <w:szCs w:val="20"/>
+          <w:lang w:val="en-US"/>
+        </w:rPr>
+      </w:pPr>
+      <w:r>
+        <w:rPr>
+          <w:rFonts w:eastAsia="Helvetica" w:cs="Times New Roman"/>
+          <w:b/>
+          <w:iCs/>
+          <w:sz w:val="20"/>
+          <w:szCs w:val="20"/>
+          <w:lang w:val="en-US"/>
+        </w:rPr>
+        <w:t>2017</w:t>
+      </w:r>
+      <w:r>
+        <w:rPr>
+          <w:rFonts w:eastAsia="Helvetica" w:cs="Times New Roman"/>
+          <w:b/>
+          <w:iCs/>
+          <w:sz w:val="20"/>
+          <w:szCs w:val="20"/>
+          <w:lang w:val="en-US"/>
+        </w:rPr>
+        <w:tab/>
+      </w:r>
+      <w:r>
+        <w:rPr>
+          <w:rFonts w:eastAsia="Helvetica" w:cs="Times New Roman"/>
+          <w:iCs/>
+          <w:sz w:val="20"/>
+          <w:szCs w:val="20"/>
+          <w:lang w:val="en-US"/>
+        </w:rPr>
+        <w:t>Neuronal synchrony and oscillatory couplin</w:t>
+      </w:r>
+      <w:r>
+        <w:rPr>
+          <w:rFonts w:eastAsia="Helvetica" w:cs="Times New Roman"/>
+          <w:iCs/>
+          <w:sz w:val="20"/>
+          <w:szCs w:val="20"/>
+          <w:lang w:val="en-US"/>
+        </w:rPr>
+        <w:t>g</w:t>
+      </w:r>
+      <w:r>
+        <w:rPr>
+          <w:rFonts w:eastAsia="Helvetica" w:cs="Times New Roman"/>
+          <w:iCs/>
+          <w:sz w:val="20"/>
+          <w:szCs w:val="20"/>
+          <w:lang w:val="en-US"/>
+        </w:rPr>
+        <w:tab/>
+      </w:r>
+      <w:r>
+        <w:rPr>
+          <w:rFonts w:eastAsia="Helvetica" w:cs="Times New Roman"/>
+          <w:iCs/>
+          <w:sz w:val="20"/>
+          <w:szCs w:val="20"/>
+          <w:lang w:val="en-US"/>
+        </w:rPr>
+        <w:tab/>
+      </w:r>
+      <w:r>
+        <w:rPr>
+          <w:rFonts w:eastAsia="Helvetica" w:cs="Times New Roman"/>
+          <w:bCs/>
+          <w:sz w:val="20"/>
+          <w:szCs w:val="20"/>
+          <w:lang w:val="en-US"/>
+        </w:rPr>
+        <w:t>Coupling &amp; Causality in Complex Systems</w:t>
+      </w:r>
+    </w:p>
+    <w:p>
+      <w:pPr>
+        <w:spacing w:line="276" w:lineRule="auto"/>
         <w:rPr>
           <w:rFonts w:eastAsia="Helvetica" w:cs="Times New Roman"/>
           <w:iCs/>
@@ -8375,7 +8447,6 @@
       <w:pPr>
         <w:rPr>
           <w:rFonts w:eastAsia="Helvetica" w:cs="Times New Roman"/>
-          <w:bCs/>
           <w:sz w:val="20"/>
           <w:szCs w:val="20"/>
           <w:lang w:val="en-US"/>
@@ -8424,16 +8495,6 @@
         </w:rPr>
         <w:t>stereotaxic neurosurgeries, behavioral analysis, immunohistochemistry, microscopy, cell cultures</w:t>
       </w:r>
-    </w:p>
-    <w:p>
-      <w:pPr>
-        <w:rPr>
-          <w:rFonts w:eastAsia="Helvetica" w:cs="Times New Roman"/>
-          <w:sz w:val="20"/>
-          <w:szCs w:val="20"/>
-          <w:lang w:val="en-US"/>
-        </w:rPr>
-      </w:pPr>
       <w:r>
         <w:rPr>
           <w:rFonts w:eastAsia="Helvetica" w:cs="Times New Roman"/>
@@ -9815,7 +9876,16 @@
           <w:szCs w:val="20"/>
           <w:lang w:val="en-US"/>
         </w:rPr>
-        <w:t>Jianliang</w:t>
+        <w:t>Jia</w:t>
+      </w:r>
+      <w:r>
+        <w:rPr>
+          <w:rFonts w:eastAsia="Helvetica" w:cs="Times New Roman"/>
+          <w:sz w:val="20"/>
+          <w:szCs w:val="20"/>
+          <w:lang w:val="en-US"/>
+        </w:rPr>
+        <w:t>liang</w:t>
       </w:r>
       <w:proofErr w:type="spellEnd"/>
       <w:r>
@@ -11611,6 +11681,27 @@
         </w:rPr>
         <w:tab/>
       </w:r>
+      <w:r>
+        <w:rPr>
+          <w:rFonts w:eastAsia="Helvetica" w:cs="Times New Roman"/>
+          <w:bCs/>
+          <w:sz w:val="20"/>
+          <w:szCs w:val="20"/>
+          <w:lang w:val="en-US"/>
+        </w:rPr>
+        <w:t>Assistance at</w:t>
+      </w:r>
+      <w:r>
+        <w:rPr>
+          <w:rFonts w:eastAsia="Helvetica" w:cs="Times New Roman"/>
+          <w:b/>
+          <w:bCs/>
+          <w:sz w:val="20"/>
+          <w:szCs w:val="20"/>
+          <w:lang w:val="en-US"/>
+        </w:rPr>
+        <w:t xml:space="preserve"> </w:t>
+      </w:r>
       <w:proofErr w:type="spellStart"/>
       <w:r>
         <w:rPr>
@@ -11677,6 +11768,8 @@
         </w:rPr>
         <w:t>Student supervision</w:t>
       </w:r>
+      <w:bookmarkStart w:id="1" w:name="_GoBack"/>
+      <w:bookmarkEnd w:id="1"/>
     </w:p>
     <w:p>
       <w:pPr>
@@ -12888,29 +12981,7 @@
           <w:szCs w:val="20"/>
           <w:lang w:val="en-US"/>
         </w:rPr>
-        <w:t>Campus</w:t>
-      </w:r>
-      <w:proofErr w:type="gramStart"/>
-      <w:r>
-        <w:rPr>
-          <w:rFonts w:cs="Times New Roman"/>
-          <w:bCs/>
-          <w:sz w:val="20"/>
-          <w:szCs w:val="20"/>
-          <w:lang w:val="en-US"/>
-        </w:rPr>
-        <w:t>,  Athens</w:t>
-      </w:r>
-      <w:proofErr w:type="gramEnd"/>
-      <w:r>
-        <w:rPr>
-          <w:rFonts w:cs="Times New Roman"/>
-          <w:bCs/>
-          <w:sz w:val="20"/>
-          <w:szCs w:val="20"/>
-          <w:lang w:val="en-US"/>
-        </w:rPr>
-        <w:t>,</w:t>
+        <w:t>Campus,  Athens,</w:t>
       </w:r>
       <w:r>
         <w:rPr>
@@ -17049,7 +17120,6 @@
         <w:jc w:val="both"/>
         <w:rPr>
           <w:rFonts w:eastAsia="Helvetica" w:cs="Times New Roman"/>
-          <w:bCs/>
           <w:sz w:val="20"/>
           <w:szCs w:val="20"/>
           <w:lang w:val="en-US"/>
@@ -17217,6 +17287,20 @@
         </w:rPr>
         <w:t>[NIN Interneurons Summer School]</w:t>
       </w:r>
+    </w:p>
+    <w:p>
+      <w:pPr>
+        <w:spacing w:line="276" w:lineRule="auto"/>
+        <w:ind w:left="1134"/>
+        <w:jc w:val="both"/>
+        <w:rPr>
+          <w:rFonts w:eastAsia="Helvetica" w:cs="Times New Roman"/>
+          <w:bCs/>
+          <w:sz w:val="20"/>
+          <w:szCs w:val="20"/>
+          <w:lang w:val="en-US"/>
+        </w:rPr>
+      </w:pPr>
     </w:p>
     <w:p>
       <w:pPr>
@@ -17241,6 +17325,7 @@
           <w:szCs w:val="20"/>
           <w:lang w:val="en-US"/>
         </w:rPr>
+        <w:lastRenderedPageBreak/>
         <w:t>2013</w:t>
       </w:r>
       <w:r>
@@ -17307,7 +17392,6 @@
           <w:szCs w:val="20"/>
           <w:lang w:val="en-US"/>
         </w:rPr>
-        <w:lastRenderedPageBreak/>
         <w:t>Rozeske</w:t>
       </w:r>
       <w:proofErr w:type="spellEnd"/>
@@ -20845,27 +20929,7 @@
           <w:szCs w:val="20"/>
           <w:lang w:val="en-US"/>
         </w:rPr>
-        <w:t xml:space="preserve">Bernstein Center </w:t>
-      </w:r>
-      <w:proofErr w:type="gramStart"/>
-      <w:r>
-        <w:rPr>
-          <w:rFonts w:eastAsia="Helvetica" w:cs="Times New Roman"/>
-          <w:sz w:val="20"/>
-          <w:szCs w:val="20"/>
-          <w:lang w:val="en-US"/>
-        </w:rPr>
-        <w:t>for  Computational</w:t>
-      </w:r>
-      <w:proofErr w:type="gramEnd"/>
-      <w:r>
-        <w:rPr>
-          <w:rFonts w:eastAsia="Helvetica" w:cs="Times New Roman"/>
-          <w:sz w:val="20"/>
-          <w:szCs w:val="20"/>
-          <w:lang w:val="en-US"/>
-        </w:rPr>
-        <w:t xml:space="preserve"> Neuroscience</w:t>
+        <w:t>Bernstein Center for  Computational Neuroscience</w:t>
       </w:r>
     </w:p>
     <w:p>
@@ -22343,8 +22407,6 @@
         </w:rPr>
         <w:tab/>
       </w:r>
-      <w:bookmarkStart w:id="1" w:name="_GoBack"/>
-      <w:bookmarkEnd w:id="1"/>
       <w:r>
         <w:rPr>
           <w:rFonts w:eastAsia="Helvetica" w:cs="Times New Roman"/>
@@ -22416,6 +22478,38 @@
         <w:t>Göttingen</w:t>
       </w:r>
       <w:proofErr w:type="spellEnd"/>
+    </w:p>
+    <w:p>
+      <w:pPr>
+        <w:ind w:left="1134"/>
+        <w:rPr>
+          <w:rFonts w:eastAsia="Helvetica" w:cs="Times New Roman"/>
+          <w:bCs/>
+          <w:sz w:val="20"/>
+          <w:szCs w:val="20"/>
+          <w:lang w:val="en-US"/>
+        </w:rPr>
+      </w:pPr>
+      <w:r>
+        <w:rPr>
+          <w:rFonts w:eastAsia="Helvetica" w:cs="Times New Roman"/>
+          <w:bCs/>
+          <w:sz w:val="20"/>
+          <w:szCs w:val="20"/>
+          <w:lang w:val="en-US"/>
+        </w:rPr>
+        <w:t>Coupling &amp; Causality in Complex Systems</w:t>
+      </w:r>
+      <w:r>
+        <w:rPr>
+          <w:rFonts w:eastAsia="Helvetica" w:cs="Times New Roman"/>
+          <w:bCs/>
+          <w:sz w:val="20"/>
+          <w:szCs w:val="20"/>
+          <w:lang w:val="en-US"/>
+        </w:rPr>
+        <w:t>, Cologne</w:t>
+      </w:r>
     </w:p>
     <w:p>
       <w:pPr>
@@ -24213,36 +24307,16 @@
           <w:szCs w:val="20"/>
           <w:lang w:val="en-US"/>
         </w:rPr>
-        <w:t>iology</w:t>
-      </w:r>
-      <w:proofErr w:type="gramStart"/>
-      <w:r>
-        <w:rPr>
-          <w:rFonts w:eastAsia="Helvetica" w:cs="Times New Roman"/>
-          <w:sz w:val="20"/>
-          <w:szCs w:val="20"/>
-          <w:lang w:val="en-US"/>
-        </w:rPr>
-        <w:t>?</w:t>
-      </w:r>
-      <w:r>
-        <w:rPr>
-          <w:rFonts w:eastAsia="Helvetica" w:cs="Times New Roman"/>
-          <w:sz w:val="20"/>
-          <w:szCs w:val="20"/>
-          <w:lang w:val="en-US"/>
-        </w:rPr>
-        <w:t>,</w:t>
-      </w:r>
-      <w:proofErr w:type="gramEnd"/>
-      <w:r>
-        <w:rPr>
-          <w:rFonts w:eastAsia="Helvetica" w:cs="Times New Roman"/>
-          <w:sz w:val="20"/>
-          <w:szCs w:val="20"/>
-          <w:lang w:val="en-US"/>
-        </w:rPr>
-        <w:t xml:space="preserve"> FORTH, University of Crete</w:t>
+        <w:t>iology?</w:t>
+      </w:r>
+      <w:r>
+        <w:rPr>
+          <w:rFonts w:eastAsia="Helvetica" w:cs="Times New Roman"/>
+          <w:sz w:val="20"/>
+          <w:szCs w:val="20"/>
+          <w:lang w:val="en-US"/>
+        </w:rPr>
+        <w:t>, FORTH, University of Crete</w:t>
       </w:r>
     </w:p>
     <w:sectPr>
@@ -29877,7 +29951,7 @@
 </file>
 
 <file path=customXml/itemProps1.xml><?xml version="1.0" encoding="utf-8"?>
-<ds:datastoreItem xmlns:ds="http://schemas.openxmlformats.org/officeDocument/2006/customXml" ds:itemID="{C713EA4A-378E-2A41-A3B3-1BFCE4D89844}">
+<ds:datastoreItem xmlns:ds="http://schemas.openxmlformats.org/officeDocument/2006/customXml" ds:itemID="{89AB7F93-FC3D-CF44-BA21-67BC57308C6E}">
   <ds:schemaRefs>
     <ds:schemaRef ds:uri="http://schemas.openxmlformats.org/officeDocument/2006/bibliography"/>
   </ds:schemaRefs>

</xml_diff>

<commit_message>
CV update ; News update;
</commit_message>
<xml_diff>
--- a/docs/MyCV/NikolaosKaralis_CV.docx
+++ b/docs/MyCV/NikolaosKaralis_CV.docx
@@ -181,6 +181,7 @@
           <w:lang w:val="en-US"/>
         </w:rPr>
       </w:pPr>
+      <w:proofErr w:type="gramStart"/>
       <w:r>
         <w:rPr>
           <w:rFonts w:cs="Times New Roman"/>
@@ -212,7 +213,18 @@
           <w:lang w:val="en-US"/>
         </w:rPr>
         <w:tab/>
-        <w:t xml:space="preserve">Tel. </w:t>
+        <w:t>Tel.</w:t>
+      </w:r>
+      <w:proofErr w:type="gramEnd"/>
+      <w:r>
+        <w:rPr>
+          <w:rFonts w:cs="Times New Roman"/>
+          <w:bCs/>
+          <w:sz w:val="20"/>
+          <w:szCs w:val="20"/>
+          <w:lang w:val="en-US"/>
+        </w:rPr>
+        <w:t xml:space="preserve"> </w:t>
       </w:r>
       <w:r>
         <w:rPr>
@@ -1915,6 +1927,7 @@
           <w:lang w:val="en-US"/>
         </w:rPr>
       </w:pPr>
+      <w:proofErr w:type="gramStart"/>
       <w:r>
         <w:rPr>
           <w:rFonts w:eastAsia="Helvetica" w:cs="Times New Roman"/>
@@ -1924,7 +1937,19 @@
           <w:szCs w:val="22"/>
           <w:lang w:val="en-US"/>
         </w:rPr>
-        <w:t xml:space="preserve">in vivo </w:t>
+        <w:t>in</w:t>
+      </w:r>
+      <w:proofErr w:type="gramEnd"/>
+      <w:r>
+        <w:rPr>
+          <w:rFonts w:eastAsia="Helvetica" w:cs="Times New Roman"/>
+          <w:bCs/>
+          <w:i/>
+          <w:sz w:val="22"/>
+          <w:szCs w:val="22"/>
+          <w:lang w:val="en-US"/>
+        </w:rPr>
+        <w:t xml:space="preserve"> vivo </w:t>
       </w:r>
       <w:r>
         <w:rPr>
@@ -2010,6 +2035,7 @@
         </w:rPr>
         <w:t xml:space="preserve">(Citations: </w:t>
       </w:r>
+      <w:proofErr w:type="gramStart"/>
       <w:r>
         <w:rPr>
           <w:rFonts w:eastAsia="Helvetica" w:cs="Times New Roman"/>
@@ -2044,7 +2070,17 @@
           <w:szCs w:val="20"/>
           <w:lang w:val="en-US"/>
         </w:rPr>
-        <w:t xml:space="preserve">; h-index: </w:t>
+        <w:t>;</w:t>
+      </w:r>
+      <w:proofErr w:type="gramEnd"/>
+      <w:r>
+        <w:rPr>
+          <w:rFonts w:eastAsia="Helvetica" w:cs="Times New Roman"/>
+          <w:sz w:val="20"/>
+          <w:szCs w:val="20"/>
+          <w:lang w:val="en-US"/>
+        </w:rPr>
+        <w:t xml:space="preserve"> h-index: </w:t>
       </w:r>
       <w:r>
         <w:rPr>
@@ -2227,6 +2263,7 @@
         </w:rPr>
         <w:t xml:space="preserve"> Karalis N*</w:t>
       </w:r>
+      <w:proofErr w:type="gramStart"/>
       <w:r>
         <w:rPr>
           <w:rFonts w:eastAsia="Helvetica" w:cs="Times New Roman"/>
@@ -2247,6 +2284,7 @@
         <w:t>Chaudun</w:t>
       </w:r>
       <w:proofErr w:type="spellEnd"/>
+      <w:proofErr w:type="gramEnd"/>
       <w:r>
         <w:rPr>
           <w:rFonts w:eastAsia="Helvetica" w:cs="Times New Roman"/>
@@ -3025,87 +3063,110 @@
           <w:lang w:val="en-US"/>
         </w:rPr>
       </w:pPr>
-      <w:r>
-        <w:rPr>
-          <w:rFonts w:eastAsia="Helvetica" w:cs="Times New Roman"/>
-          <w:sz w:val="20"/>
-          <w:szCs w:val="20"/>
-          <w:lang w:val="en-US"/>
-        </w:rPr>
-        <w:t xml:space="preserve">predicts spontaneous fear recovery.   </w:t>
-      </w:r>
-      <w:r>
-        <w:rPr>
-          <w:rFonts w:eastAsia="Helvetica" w:cs="Times New Roman"/>
-          <w:sz w:val="20"/>
-          <w:szCs w:val="20"/>
-          <w:lang w:val="en-US"/>
-        </w:rPr>
-        <w:tab/>
-      </w:r>
-      <w:r>
-        <w:rPr>
-          <w:rFonts w:eastAsia="Helvetica" w:cs="Times New Roman"/>
-          <w:sz w:val="20"/>
-          <w:szCs w:val="20"/>
-          <w:lang w:val="en-US"/>
-        </w:rPr>
-        <w:tab/>
-      </w:r>
-      <w:r>
-        <w:rPr>
-          <w:rFonts w:eastAsia="Helvetica" w:cs="Times New Roman"/>
-          <w:sz w:val="20"/>
-          <w:szCs w:val="20"/>
-          <w:lang w:val="en-US"/>
-        </w:rPr>
-        <w:tab/>
-      </w:r>
-      <w:r>
-        <w:rPr>
-          <w:rFonts w:eastAsia="Helvetica" w:cs="Times New Roman"/>
-          <w:sz w:val="20"/>
-          <w:szCs w:val="20"/>
-          <w:lang w:val="en-US"/>
-        </w:rPr>
-        <w:tab/>
-      </w:r>
-      <w:r>
-        <w:rPr>
-          <w:rFonts w:eastAsia="Helvetica" w:cs="Times New Roman"/>
-          <w:sz w:val="20"/>
-          <w:szCs w:val="20"/>
-          <w:lang w:val="en-US"/>
-        </w:rPr>
-        <w:tab/>
-      </w:r>
-      <w:r>
-        <w:rPr>
-          <w:rFonts w:eastAsia="Helvetica" w:cs="Times New Roman"/>
-          <w:sz w:val="20"/>
-          <w:szCs w:val="20"/>
-          <w:lang w:val="en-US"/>
-        </w:rPr>
-        <w:tab/>
-      </w:r>
-      <w:r>
-        <w:rPr>
-          <w:rFonts w:eastAsia="Helvetica" w:cs="Times New Roman"/>
-          <w:sz w:val="20"/>
-          <w:szCs w:val="20"/>
-          <w:lang w:val="en-US"/>
-        </w:rPr>
-        <w:tab/>
-      </w:r>
-      <w:r>
-        <w:rPr>
-          <w:rFonts w:eastAsia="Helvetica" w:cs="Times New Roman"/>
-          <w:b/>
-          <w:sz w:val="20"/>
-          <w:szCs w:val="20"/>
-          <w:lang w:val="en-US"/>
-        </w:rPr>
-        <w:t>and Memory, 2013</w:t>
+      <w:proofErr w:type="gramStart"/>
+      <w:r>
+        <w:rPr>
+          <w:rFonts w:eastAsia="Helvetica" w:cs="Times New Roman"/>
+          <w:sz w:val="20"/>
+          <w:szCs w:val="20"/>
+          <w:lang w:val="en-US"/>
+        </w:rPr>
+        <w:t>predicts</w:t>
+      </w:r>
+      <w:proofErr w:type="gramEnd"/>
+      <w:r>
+        <w:rPr>
+          <w:rFonts w:eastAsia="Helvetica" w:cs="Times New Roman"/>
+          <w:sz w:val="20"/>
+          <w:szCs w:val="20"/>
+          <w:lang w:val="en-US"/>
+        </w:rPr>
+        <w:t xml:space="preserve"> spontaneous fear recovery.   </w:t>
+      </w:r>
+      <w:r>
+        <w:rPr>
+          <w:rFonts w:eastAsia="Helvetica" w:cs="Times New Roman"/>
+          <w:sz w:val="20"/>
+          <w:szCs w:val="20"/>
+          <w:lang w:val="en-US"/>
+        </w:rPr>
+        <w:tab/>
+      </w:r>
+      <w:r>
+        <w:rPr>
+          <w:rFonts w:eastAsia="Helvetica" w:cs="Times New Roman"/>
+          <w:sz w:val="20"/>
+          <w:szCs w:val="20"/>
+          <w:lang w:val="en-US"/>
+        </w:rPr>
+        <w:tab/>
+      </w:r>
+      <w:r>
+        <w:rPr>
+          <w:rFonts w:eastAsia="Helvetica" w:cs="Times New Roman"/>
+          <w:sz w:val="20"/>
+          <w:szCs w:val="20"/>
+          <w:lang w:val="en-US"/>
+        </w:rPr>
+        <w:tab/>
+      </w:r>
+      <w:r>
+        <w:rPr>
+          <w:rFonts w:eastAsia="Helvetica" w:cs="Times New Roman"/>
+          <w:sz w:val="20"/>
+          <w:szCs w:val="20"/>
+          <w:lang w:val="en-US"/>
+        </w:rPr>
+        <w:tab/>
+      </w:r>
+      <w:r>
+        <w:rPr>
+          <w:rFonts w:eastAsia="Helvetica" w:cs="Times New Roman"/>
+          <w:sz w:val="20"/>
+          <w:szCs w:val="20"/>
+          <w:lang w:val="en-US"/>
+        </w:rPr>
+        <w:tab/>
+      </w:r>
+      <w:r>
+        <w:rPr>
+          <w:rFonts w:eastAsia="Helvetica" w:cs="Times New Roman"/>
+          <w:sz w:val="20"/>
+          <w:szCs w:val="20"/>
+          <w:lang w:val="en-US"/>
+        </w:rPr>
+        <w:tab/>
+      </w:r>
+      <w:r>
+        <w:rPr>
+          <w:rFonts w:eastAsia="Helvetica" w:cs="Times New Roman"/>
+          <w:sz w:val="20"/>
+          <w:szCs w:val="20"/>
+          <w:lang w:val="en-US"/>
+        </w:rPr>
+        <w:tab/>
+      </w:r>
+      <w:proofErr w:type="gramStart"/>
+      <w:r>
+        <w:rPr>
+          <w:rFonts w:eastAsia="Helvetica" w:cs="Times New Roman"/>
+          <w:b/>
+          <w:sz w:val="20"/>
+          <w:szCs w:val="20"/>
+          <w:lang w:val="en-US"/>
+        </w:rPr>
+        <w:t>and</w:t>
+      </w:r>
+      <w:proofErr w:type="gramEnd"/>
+      <w:r>
+        <w:rPr>
+          <w:rFonts w:eastAsia="Helvetica" w:cs="Times New Roman"/>
+          <w:b/>
+          <w:sz w:val="20"/>
+          <w:szCs w:val="20"/>
+          <w:lang w:val="en-US"/>
+        </w:rPr>
+        <w:t xml:space="preserve"> Memory, 2013</w:t>
       </w:r>
     </w:p>
     <w:p>
@@ -6494,6 +6555,7 @@
           <w:lang w:val="en-US"/>
         </w:rPr>
       </w:pPr>
+      <w:proofErr w:type="gramStart"/>
       <w:r>
         <w:rPr>
           <w:rFonts w:eastAsia="Helvetica" w:cs="Times New Roman"/>
@@ -6593,6 +6655,7 @@
         </w:rPr>
         <w:t>Electrical Engineering Dept.</w:t>
       </w:r>
+      <w:proofErr w:type="gramEnd"/>
     </w:p>
     <w:p>
       <w:pPr>
@@ -7626,14 +7689,25 @@
           <w:lang w:val="en-US"/>
         </w:rPr>
       </w:pPr>
-      <w:r>
-        <w:rPr>
-          <w:rFonts w:eastAsia="Helvetica" w:cs="Times New Roman"/>
-          <w:sz w:val="20"/>
-          <w:szCs w:val="20"/>
-          <w:lang w:val="en-US"/>
-        </w:rPr>
-        <w:t xml:space="preserve">presentation </w:t>
+      <w:proofErr w:type="gramStart"/>
+      <w:r>
+        <w:rPr>
+          <w:rFonts w:eastAsia="Helvetica" w:cs="Times New Roman"/>
+          <w:sz w:val="20"/>
+          <w:szCs w:val="20"/>
+          <w:lang w:val="en-US"/>
+        </w:rPr>
+        <w:t>presentation</w:t>
+      </w:r>
+      <w:proofErr w:type="gramEnd"/>
+      <w:r>
+        <w:rPr>
+          <w:rFonts w:eastAsia="Helvetica" w:cs="Times New Roman"/>
+          <w:sz w:val="20"/>
+          <w:szCs w:val="20"/>
+          <w:lang w:val="en-US"/>
+        </w:rPr>
+        <w:t xml:space="preserve"> </w:t>
       </w:r>
       <w:r>
         <w:rPr>
@@ -7797,14 +7871,25 @@
           <w:lang w:val="en-US"/>
         </w:rPr>
       </w:pPr>
-      <w:r>
-        <w:rPr>
-          <w:rFonts w:eastAsia="Helvetica" w:cs="Times New Roman"/>
-          <w:sz w:val="20"/>
-          <w:szCs w:val="20"/>
-          <w:lang w:val="en-US"/>
-        </w:rPr>
-        <w:t xml:space="preserve">publication </w:t>
+      <w:proofErr w:type="gramStart"/>
+      <w:r>
+        <w:rPr>
+          <w:rFonts w:eastAsia="Helvetica" w:cs="Times New Roman"/>
+          <w:sz w:val="20"/>
+          <w:szCs w:val="20"/>
+          <w:lang w:val="en-US"/>
+        </w:rPr>
+        <w:t>publication</w:t>
+      </w:r>
+      <w:proofErr w:type="gramEnd"/>
+      <w:r>
+        <w:rPr>
+          <w:rFonts w:eastAsia="Helvetica" w:cs="Times New Roman"/>
+          <w:sz w:val="20"/>
+          <w:szCs w:val="20"/>
+          <w:lang w:val="en-US"/>
+        </w:rPr>
+        <w:t xml:space="preserve"> </w:t>
       </w:r>
       <w:r>
         <w:rPr>
@@ -8062,15 +8147,27 @@
           <w:lang w:val="en-US"/>
         </w:rPr>
       </w:pPr>
-      <w:r>
-        <w:rPr>
-          <w:rFonts w:eastAsia="Helvetica" w:cs="Times New Roman"/>
-          <w:bCs/>
-          <w:sz w:val="20"/>
-          <w:szCs w:val="20"/>
-          <w:lang w:val="en-US"/>
-        </w:rPr>
-        <w:t>human EEG recordings</w:t>
+      <w:proofErr w:type="gramStart"/>
+      <w:r>
+        <w:rPr>
+          <w:rFonts w:eastAsia="Helvetica" w:cs="Times New Roman"/>
+          <w:bCs/>
+          <w:sz w:val="20"/>
+          <w:szCs w:val="20"/>
+          <w:lang w:val="en-US"/>
+        </w:rPr>
+        <w:t>human</w:t>
+      </w:r>
+      <w:proofErr w:type="gramEnd"/>
+      <w:r>
+        <w:rPr>
+          <w:rFonts w:eastAsia="Helvetica" w:cs="Times New Roman"/>
+          <w:bCs/>
+          <w:sz w:val="20"/>
+          <w:szCs w:val="20"/>
+          <w:lang w:val="en-US"/>
+        </w:rPr>
+        <w:t xml:space="preserve"> EEG recordings</w:t>
       </w:r>
     </w:p>
     <w:p>
@@ -8171,15 +8268,27 @@
           <w:lang w:val="en-US"/>
         </w:rPr>
       </w:pPr>
-      <w:r>
-        <w:rPr>
-          <w:rFonts w:eastAsia="Helvetica" w:cs="Times New Roman"/>
-          <w:bCs/>
-          <w:sz w:val="20"/>
-          <w:szCs w:val="20"/>
-          <w:lang w:val="en-US"/>
-        </w:rPr>
-        <w:t>fiber photometry</w:t>
+      <w:proofErr w:type="gramStart"/>
+      <w:r>
+        <w:rPr>
+          <w:rFonts w:eastAsia="Helvetica" w:cs="Times New Roman"/>
+          <w:bCs/>
+          <w:sz w:val="20"/>
+          <w:szCs w:val="20"/>
+          <w:lang w:val="en-US"/>
+        </w:rPr>
+        <w:t>fiber</w:t>
+      </w:r>
+      <w:proofErr w:type="gramEnd"/>
+      <w:r>
+        <w:rPr>
+          <w:rFonts w:eastAsia="Helvetica" w:cs="Times New Roman"/>
+          <w:bCs/>
+          <w:sz w:val="20"/>
+          <w:szCs w:val="20"/>
+          <w:lang w:val="en-US"/>
+        </w:rPr>
+        <w:t xml:space="preserve"> photometry</w:t>
       </w:r>
     </w:p>
     <w:p>
@@ -8250,6 +8359,7 @@
         </w:rPr>
       </w:pPr>
       <w:proofErr w:type="spellStart"/>
+      <w:proofErr w:type="gramStart"/>
       <w:r>
         <w:rPr>
           <w:rFonts w:eastAsia="Helvetica" w:cs="Times New Roman"/>
@@ -8271,6 +8381,7 @@
         <w:t>harmacogenetics</w:t>
       </w:r>
       <w:proofErr w:type="spellEnd"/>
+      <w:proofErr w:type="gramEnd"/>
       <w:r>
         <w:rPr>
           <w:rFonts w:eastAsia="Helvetica" w:cs="Times New Roman"/>
@@ -9290,7 +9401,27 @@
           <w:szCs w:val="20"/>
           <w:lang w:val="en-US"/>
         </w:rPr>
-        <w:t xml:space="preserve"> et Cognition (CERCO), Supervisor: Dr. Arnaud Delorme</w:t>
+        <w:t xml:space="preserve"> </w:t>
+      </w:r>
+      <w:proofErr w:type="gramStart"/>
+      <w:r>
+        <w:rPr>
+          <w:rFonts w:eastAsia="Helvetica" w:cs="Times New Roman"/>
+          <w:sz w:val="20"/>
+          <w:szCs w:val="20"/>
+          <w:lang w:val="en-US"/>
+        </w:rPr>
+        <w:t>et</w:t>
+      </w:r>
+      <w:proofErr w:type="gramEnd"/>
+      <w:r>
+        <w:rPr>
+          <w:rFonts w:eastAsia="Helvetica" w:cs="Times New Roman"/>
+          <w:sz w:val="20"/>
+          <w:szCs w:val="20"/>
+          <w:lang w:val="en-US"/>
+        </w:rPr>
+        <w:t xml:space="preserve"> Cognition (CERCO), Supervisor: Dr. Arnaud Delorme</w:t>
       </w:r>
     </w:p>
     <w:p>
@@ -11768,8 +11899,6 @@
         </w:rPr>
         <w:t>Student supervision</w:t>
       </w:r>
-      <w:bookmarkStart w:id="1" w:name="_GoBack"/>
-      <w:bookmarkEnd w:id="1"/>
     </w:p>
     <w:p>
       <w:pPr>
@@ -12394,6 +12523,7 @@
           <w:lang w:val="en-US"/>
         </w:rPr>
       </w:pPr>
+      <w:proofErr w:type="gramStart"/>
       <w:r>
         <w:rPr>
           <w:rFonts w:cs="Times New Roman"/>
@@ -12429,6 +12559,7 @@
         </w:rPr>
         <w:t>, Ph.D.</w:t>
       </w:r>
+      <w:proofErr w:type="gramEnd"/>
     </w:p>
     <w:p>
       <w:pPr>
@@ -12981,7 +13112,29 @@
           <w:szCs w:val="20"/>
           <w:lang w:val="en-US"/>
         </w:rPr>
-        <w:t>Campus,  Athens,</w:t>
+        <w:t>Campus</w:t>
+      </w:r>
+      <w:proofErr w:type="gramStart"/>
+      <w:r>
+        <w:rPr>
+          <w:rFonts w:cs="Times New Roman"/>
+          <w:bCs/>
+          <w:sz w:val="20"/>
+          <w:szCs w:val="20"/>
+          <w:lang w:val="en-US"/>
+        </w:rPr>
+        <w:t>,  Athens</w:t>
+      </w:r>
+      <w:proofErr w:type="gramEnd"/>
+      <w:r>
+        <w:rPr>
+          <w:rFonts w:cs="Times New Roman"/>
+          <w:bCs/>
+          <w:sz w:val="20"/>
+          <w:szCs w:val="20"/>
+          <w:lang w:val="en-US"/>
+        </w:rPr>
+        <w:t>,</w:t>
       </w:r>
       <w:r>
         <w:rPr>
@@ -13166,6 +13319,62 @@
         <w:ind w:left="1134" w:hanging="1134"/>
         <w:rPr>
           <w:rFonts w:eastAsia="Helvetica" w:cs="Times New Roman"/>
+          <w:bCs/>
+          <w:sz w:val="20"/>
+          <w:szCs w:val="20"/>
+          <w:lang w:val="en-US"/>
+        </w:rPr>
+      </w:pPr>
+      <w:r>
+        <w:rPr>
+          <w:rFonts w:eastAsia="Helvetica" w:cs="Times New Roman"/>
+          <w:b/>
+          <w:bCs/>
+          <w:sz w:val="20"/>
+          <w:szCs w:val="20"/>
+          <w:lang w:val="en-US"/>
+        </w:rPr>
+        <w:t>2017</w:t>
+      </w:r>
+      <w:r>
+        <w:rPr>
+          <w:rFonts w:eastAsia="Helvetica" w:cs="Times New Roman"/>
+          <w:b/>
+          <w:bCs/>
+          <w:sz w:val="20"/>
+          <w:szCs w:val="20"/>
+          <w:lang w:val="en-US"/>
+        </w:rPr>
+        <w:tab/>
+      </w:r>
+      <w:proofErr w:type="spellStart"/>
+      <w:r>
+        <w:rPr>
+          <w:rFonts w:eastAsia="Helvetica" w:cs="Times New Roman"/>
+          <w:bCs/>
+          <w:sz w:val="20"/>
+          <w:szCs w:val="20"/>
+          <w:lang w:val="en-US"/>
+        </w:rPr>
+        <w:t>Janelia</w:t>
+      </w:r>
+      <w:proofErr w:type="spellEnd"/>
+      <w:r>
+        <w:rPr>
+          <w:rFonts w:eastAsia="Helvetica" w:cs="Times New Roman"/>
+          <w:bCs/>
+          <w:sz w:val="20"/>
+          <w:szCs w:val="20"/>
+          <w:lang w:val="en-US"/>
+        </w:rPr>
+        <w:t xml:space="preserve"> Farm travel grant to attend Junior Scientist Workshop on Neural Circuits and Behavior</w:t>
+      </w:r>
+    </w:p>
+    <w:p>
+      <w:pPr>
+        <w:ind w:left="1134" w:hanging="1134"/>
+        <w:rPr>
+          <w:rFonts w:eastAsia="Helvetica" w:cs="Times New Roman"/>
           <w:b/>
           <w:bCs/>
           <w:sz w:val="20"/>
@@ -13753,7 +13962,27 @@
           <w:szCs w:val="20"/>
           <w:lang w:val="en-US"/>
         </w:rPr>
-        <w:t xml:space="preserve"> et Cognition</w:t>
+        <w:t xml:space="preserve"> </w:t>
+      </w:r>
+      <w:proofErr w:type="gramStart"/>
+      <w:r>
+        <w:rPr>
+          <w:rFonts w:eastAsia="Helvetica" w:cs="Times New Roman"/>
+          <w:sz w:val="20"/>
+          <w:szCs w:val="20"/>
+          <w:lang w:val="en-US"/>
+        </w:rPr>
+        <w:t>et</w:t>
+      </w:r>
+      <w:proofErr w:type="gramEnd"/>
+      <w:r>
+        <w:rPr>
+          <w:rFonts w:eastAsia="Helvetica" w:cs="Times New Roman"/>
+          <w:sz w:val="20"/>
+          <w:szCs w:val="20"/>
+          <w:lang w:val="en-US"/>
+        </w:rPr>
+        <w:t xml:space="preserve"> Cognition</w:t>
       </w:r>
     </w:p>
     <w:p>
@@ -14102,6 +14331,126 @@
         </w:rPr>
         <w:tab/>
       </w:r>
+      <w:r>
+        <w:rPr>
+          <w:rFonts w:eastAsia="Helvetica" w:cs="Times New Roman"/>
+          <w:iCs/>
+          <w:sz w:val="20"/>
+          <w:szCs w:val="20"/>
+          <w:lang w:val="en-US"/>
+        </w:rPr>
+        <w:t>Respiratory entrainment of memory circuits</w:t>
+      </w:r>
+    </w:p>
+    <w:p>
+      <w:pPr>
+        <w:spacing w:line="276" w:lineRule="auto"/>
+        <w:ind w:left="1134"/>
+        <w:rPr>
+          <w:rFonts w:eastAsia="Helvetica" w:cs="Times New Roman"/>
+          <w:bCs/>
+          <w:sz w:val="20"/>
+          <w:szCs w:val="20"/>
+          <w:lang w:val="en-US"/>
+        </w:rPr>
+      </w:pPr>
+      <w:r>
+        <w:rPr>
+          <w:rFonts w:eastAsia="Helvetica" w:cs="Times New Roman"/>
+          <w:b/>
+          <w:bCs/>
+          <w:sz w:val="20"/>
+          <w:szCs w:val="20"/>
+          <w:lang w:val="en-US"/>
+        </w:rPr>
+        <w:t>Karalis N</w:t>
+      </w:r>
+      <w:r>
+        <w:rPr>
+          <w:rFonts w:eastAsia="Helvetica" w:cs="Times New Roman"/>
+          <w:bCs/>
+          <w:sz w:val="20"/>
+          <w:szCs w:val="20"/>
+          <w:lang w:val="en-US"/>
+        </w:rPr>
+        <w:t xml:space="preserve">, </w:t>
+      </w:r>
+      <w:proofErr w:type="spellStart"/>
+      <w:r>
+        <w:rPr>
+          <w:rFonts w:eastAsia="Helvetica" w:cs="Times New Roman"/>
+          <w:bCs/>
+          <w:sz w:val="20"/>
+          <w:szCs w:val="20"/>
+          <w:lang w:val="en-US"/>
+        </w:rPr>
+        <w:t>Sirota</w:t>
+      </w:r>
+      <w:proofErr w:type="spellEnd"/>
+      <w:r>
+        <w:rPr>
+          <w:rFonts w:eastAsia="Helvetica" w:cs="Times New Roman"/>
+          <w:bCs/>
+          <w:sz w:val="20"/>
+          <w:szCs w:val="20"/>
+          <w:lang w:val="en-US"/>
+        </w:rPr>
+        <w:t xml:space="preserve"> A</w:t>
+      </w:r>
+      <w:r>
+        <w:rPr>
+          <w:rFonts w:eastAsia="Helvetica" w:cs="Times New Roman"/>
+          <w:i/>
+          <w:iCs/>
+          <w:sz w:val="20"/>
+          <w:szCs w:val="20"/>
+          <w:lang w:val="en-US"/>
+        </w:rPr>
+        <w:t xml:space="preserve"> </w:t>
+      </w:r>
+      <w:r>
+        <w:rPr>
+          <w:rFonts w:eastAsia="Helvetica" w:cs="Times New Roman"/>
+          <w:iCs/>
+          <w:sz w:val="20"/>
+          <w:szCs w:val="20"/>
+          <w:lang w:val="en-US"/>
+        </w:rPr>
+        <w:t>[</w:t>
+      </w:r>
+      <w:r>
+        <w:rPr>
+          <w:rFonts w:eastAsia="Helvetica" w:cs="Times New Roman"/>
+          <w:bCs/>
+          <w:sz w:val="20"/>
+          <w:szCs w:val="20"/>
+          <w:lang w:val="en-US"/>
+        </w:rPr>
+        <w:t>Junior Scientist Workshop on Neural Circuits and Behavior</w:t>
+      </w:r>
+      <w:r>
+        <w:rPr>
+          <w:rFonts w:eastAsia="Helvetica" w:cs="Times New Roman"/>
+          <w:bCs/>
+          <w:sz w:val="20"/>
+          <w:szCs w:val="20"/>
+          <w:lang w:val="en-US"/>
+        </w:rPr>
+        <w:t>]</w:t>
+      </w:r>
+    </w:p>
+    <w:p>
+      <w:pPr>
+        <w:spacing w:line="276" w:lineRule="auto"/>
+        <w:ind w:left="1134"/>
+        <w:rPr>
+          <w:rFonts w:eastAsia="Helvetica" w:cs="Times New Roman"/>
+          <w:iCs/>
+          <w:sz w:val="20"/>
+          <w:szCs w:val="20"/>
+          <w:lang w:val="en-US"/>
+        </w:rPr>
+      </w:pPr>
       <w:r>
         <w:rPr>
           <w:rFonts w:eastAsia="Helvetica" w:cs="Times New Roman"/>
@@ -16414,6 +16763,7 @@
           <w:lang w:val="en-US"/>
         </w:rPr>
       </w:pPr>
+      <w:proofErr w:type="gramStart"/>
       <w:r>
         <w:rPr>
           <w:rFonts w:eastAsia="Helvetica" w:cs="Times New Roman"/>
@@ -16498,6 +16848,7 @@
         </w:rPr>
         <w:t>[Olfaction SPP 5th Annual Meeting].</w:t>
       </w:r>
+      <w:proofErr w:type="gramEnd"/>
     </w:p>
     <w:p>
       <w:pPr>
@@ -16513,15 +16864,108 @@
           <w:lang w:val="en-US"/>
         </w:rPr>
       </w:pPr>
-      <w:r>
-        <w:rPr>
-          <w:rFonts w:eastAsia="Helvetica" w:cs="Times New Roman"/>
-          <w:b/>
-          <w:bCs/>
-          <w:sz w:val="20"/>
-          <w:szCs w:val="20"/>
-          <w:lang w:val="en-US"/>
-        </w:rPr>
+    </w:p>
+    <w:p>
+      <w:pPr>
+        <w:spacing w:line="276" w:lineRule="auto"/>
+        <w:ind w:left="1134" w:hanging="1134"/>
+        <w:jc w:val="both"/>
+        <w:rPr>
+          <w:rFonts w:eastAsia="Helvetica" w:cs="Times New Roman"/>
+          <w:b/>
+          <w:bCs/>
+          <w:sz w:val="20"/>
+          <w:szCs w:val="20"/>
+          <w:lang w:val="en-US"/>
+        </w:rPr>
+      </w:pPr>
+    </w:p>
+    <w:p>
+      <w:pPr>
+        <w:spacing w:line="276" w:lineRule="auto"/>
+        <w:ind w:left="1134" w:hanging="1134"/>
+        <w:jc w:val="both"/>
+        <w:rPr>
+          <w:rFonts w:eastAsia="Helvetica" w:cs="Times New Roman"/>
+          <w:b/>
+          <w:bCs/>
+          <w:sz w:val="20"/>
+          <w:szCs w:val="20"/>
+          <w:lang w:val="en-US"/>
+        </w:rPr>
+      </w:pPr>
+    </w:p>
+    <w:p>
+      <w:pPr>
+        <w:spacing w:line="276" w:lineRule="auto"/>
+        <w:ind w:left="1134" w:hanging="1134"/>
+        <w:jc w:val="both"/>
+        <w:rPr>
+          <w:rFonts w:eastAsia="Helvetica" w:cs="Times New Roman"/>
+          <w:b/>
+          <w:bCs/>
+          <w:sz w:val="20"/>
+          <w:szCs w:val="20"/>
+          <w:lang w:val="en-US"/>
+        </w:rPr>
+      </w:pPr>
+    </w:p>
+    <w:p>
+      <w:pPr>
+        <w:spacing w:line="276" w:lineRule="auto"/>
+        <w:ind w:left="1134" w:hanging="1134"/>
+        <w:jc w:val="both"/>
+        <w:rPr>
+          <w:rFonts w:eastAsia="Helvetica" w:cs="Times New Roman"/>
+          <w:b/>
+          <w:bCs/>
+          <w:sz w:val="20"/>
+          <w:szCs w:val="20"/>
+          <w:lang w:val="en-US"/>
+        </w:rPr>
+      </w:pPr>
+    </w:p>
+    <w:p>
+      <w:pPr>
+        <w:spacing w:line="276" w:lineRule="auto"/>
+        <w:ind w:left="1134" w:hanging="1134"/>
+        <w:jc w:val="both"/>
+        <w:rPr>
+          <w:rFonts w:eastAsia="Helvetica" w:cs="Times New Roman"/>
+          <w:b/>
+          <w:bCs/>
+          <w:sz w:val="20"/>
+          <w:szCs w:val="20"/>
+          <w:lang w:val="en-US"/>
+        </w:rPr>
+      </w:pPr>
+    </w:p>
+    <w:p>
+      <w:pPr>
+        <w:spacing w:line="276" w:lineRule="auto"/>
+        <w:ind w:left="1134" w:hanging="1134"/>
+        <w:jc w:val="both"/>
+        <w:rPr>
+          <w:rFonts w:eastAsia="Helvetica" w:cs="Times New Roman"/>
+          <w:b/>
+          <w:bCs/>
+          <w:sz w:val="20"/>
+          <w:szCs w:val="20"/>
+          <w:lang w:val="en-US"/>
+        </w:rPr>
+      </w:pPr>
+      <w:bookmarkStart w:id="1" w:name="_GoBack"/>
+      <w:bookmarkEnd w:id="1"/>
+      <w:r>
+        <w:rPr>
+          <w:rFonts w:eastAsia="Helvetica" w:cs="Times New Roman"/>
+          <w:b/>
+          <w:bCs/>
+          <w:sz w:val="20"/>
+          <w:szCs w:val="20"/>
+          <w:lang w:val="en-US"/>
+        </w:rPr>
+        <w:lastRenderedPageBreak/>
         <w:t>2014</w:t>
       </w:r>
       <w:r>
@@ -17291,20 +17735,6 @@
     <w:p>
       <w:pPr>
         <w:spacing w:line="276" w:lineRule="auto"/>
-        <w:ind w:left="1134"/>
-        <w:jc w:val="both"/>
-        <w:rPr>
-          <w:rFonts w:eastAsia="Helvetica" w:cs="Times New Roman"/>
-          <w:bCs/>
-          <w:sz w:val="20"/>
-          <w:szCs w:val="20"/>
-          <w:lang w:val="en-US"/>
-        </w:rPr>
-      </w:pPr>
-    </w:p>
-    <w:p>
-      <w:pPr>
-        <w:spacing w:line="276" w:lineRule="auto"/>
         <w:ind w:left="1134" w:hanging="1134"/>
         <w:jc w:val="both"/>
         <w:rPr>
@@ -17325,7 +17755,6 @@
           <w:szCs w:val="20"/>
           <w:lang w:val="en-US"/>
         </w:rPr>
-        <w:lastRenderedPageBreak/>
         <w:t>2013</w:t>
       </w:r>
       <w:r>
@@ -18017,28 +18446,60 @@
           <w:szCs w:val="20"/>
           <w:lang w:val="en-US"/>
         </w:rPr>
-        <w:t>2015</w:t>
-      </w:r>
-      <w:r>
-        <w:rPr>
-          <w:rFonts w:eastAsia="Helvetica" w:cs="Times New Roman"/>
-          <w:b/>
-          <w:bCs/>
-          <w:sz w:val="20"/>
-          <w:szCs w:val="20"/>
-          <w:lang w:val="en-US"/>
-        </w:rPr>
-        <w:tab/>
-      </w:r>
-      <w:r>
-        <w:rPr>
-          <w:rFonts w:eastAsia="Helvetica" w:cs="Times New Roman"/>
-          <w:bCs/>
-          <w:sz w:val="20"/>
-          <w:szCs w:val="20"/>
-          <w:lang w:val="en-US"/>
-        </w:rPr>
-        <w:t>Mechanisms of Memory Consolidation, Reconsolidation and Extinction, Lausanne</w:t>
+        <w:t>2017</w:t>
+      </w:r>
+      <w:r>
+        <w:rPr>
+          <w:rFonts w:eastAsia="Helvetica" w:cs="Times New Roman"/>
+          <w:b/>
+          <w:bCs/>
+          <w:sz w:val="20"/>
+          <w:szCs w:val="20"/>
+          <w:lang w:val="en-US"/>
+        </w:rPr>
+        <w:tab/>
+      </w:r>
+      <w:r>
+        <w:rPr>
+          <w:rFonts w:eastAsia="Helvetica" w:cs="Times New Roman"/>
+          <w:bCs/>
+          <w:sz w:val="20"/>
+          <w:szCs w:val="20"/>
+          <w:lang w:val="en-US"/>
+        </w:rPr>
+        <w:t>Junior Scientist Workshop on Neural Circuits and Behavior</w:t>
+      </w:r>
+      <w:r>
+        <w:rPr>
+          <w:rFonts w:eastAsia="Helvetica" w:cs="Times New Roman"/>
+          <w:bCs/>
+          <w:sz w:val="20"/>
+          <w:szCs w:val="20"/>
+          <w:lang w:val="en-US"/>
+        </w:rPr>
+        <w:t xml:space="preserve">, </w:t>
+      </w:r>
+      <w:proofErr w:type="spellStart"/>
+      <w:r>
+        <w:rPr>
+          <w:rFonts w:eastAsia="Helvetica" w:cs="Times New Roman"/>
+          <w:bCs/>
+          <w:sz w:val="20"/>
+          <w:szCs w:val="20"/>
+          <w:lang w:val="en-US"/>
+        </w:rPr>
+        <w:t>Janelia</w:t>
+      </w:r>
+      <w:proofErr w:type="spellEnd"/>
+      <w:r>
+        <w:rPr>
+          <w:rFonts w:eastAsia="Helvetica" w:cs="Times New Roman"/>
+          <w:bCs/>
+          <w:sz w:val="20"/>
+          <w:szCs w:val="20"/>
+          <w:lang w:val="en-US"/>
+        </w:rPr>
+        <w:t xml:space="preserve"> Farm, Washington</w:t>
       </w:r>
     </w:p>
     <w:p>
@@ -18049,33 +18510,43 @@
         <w:ind w:left="1418" w:hanging="1418"/>
         <w:rPr>
           <w:rFonts w:eastAsia="Helvetica" w:cs="Times New Roman"/>
-          <w:b/>
-          <w:bCs/>
-          <w:sz w:val="20"/>
-          <w:szCs w:val="20"/>
-          <w:lang w:val="en-US"/>
-        </w:rPr>
-      </w:pPr>
-      <w:r>
-        <w:rPr>
-          <w:rFonts w:eastAsia="Helvetica" w:cs="Times New Roman"/>
-          <w:b/>
-          <w:bCs/>
-          <w:sz w:val="20"/>
-          <w:szCs w:val="20"/>
-          <w:lang w:val="en-US"/>
-        </w:rPr>
-        <w:tab/>
-      </w:r>
-      <w:r>
-        <w:rPr>
-          <w:rFonts w:eastAsia="Helvetica" w:cs="Times New Roman"/>
-          <w:bCs/>
-          <w:sz w:val="20"/>
-          <w:szCs w:val="20"/>
-          <w:lang w:val="en-US"/>
-        </w:rPr>
-        <w:t>Why trust a theory? – Modern Physics Scientific Methodology, LMU</w:t>
+          <w:bCs/>
+          <w:sz w:val="20"/>
+          <w:szCs w:val="20"/>
+          <w:lang w:val="en-US"/>
+        </w:rPr>
+      </w:pPr>
+      <w:r>
+        <w:rPr>
+          <w:rFonts w:eastAsia="Helvetica" w:cs="Times New Roman"/>
+          <w:b/>
+          <w:bCs/>
+          <w:sz w:val="20"/>
+          <w:szCs w:val="20"/>
+          <w:lang w:val="en-US"/>
+        </w:rPr>
+        <w:t>2015</w:t>
+      </w:r>
+      <w:r>
+        <w:rPr>
+          <w:rFonts w:eastAsia="Helvetica" w:cs="Times New Roman"/>
+          <w:b/>
+          <w:bCs/>
+          <w:sz w:val="20"/>
+          <w:szCs w:val="20"/>
+          <w:lang w:val="en-US"/>
+        </w:rPr>
+        <w:tab/>
+      </w:r>
+      <w:r>
+        <w:rPr>
+          <w:rFonts w:eastAsia="Helvetica" w:cs="Times New Roman"/>
+          <w:bCs/>
+          <w:sz w:val="20"/>
+          <w:szCs w:val="20"/>
+          <w:lang w:val="en-US"/>
+        </w:rPr>
+        <w:t>Mechanisms of Memory Consolidation, Reconsolidation and Extinction, Lausanne</w:t>
       </w:r>
     </w:p>
     <w:p>
@@ -18086,50 +18557,33 @@
         <w:ind w:left="1418" w:hanging="1418"/>
         <w:rPr>
           <w:rFonts w:eastAsia="Helvetica" w:cs="Times New Roman"/>
-          <w:sz w:val="20"/>
-          <w:szCs w:val="20"/>
-          <w:lang w:val="en-US"/>
-        </w:rPr>
-      </w:pPr>
-      <w:r>
-        <w:rPr>
-          <w:rFonts w:eastAsia="Helvetica" w:cs="Times New Roman"/>
-          <w:b/>
-          <w:bCs/>
-          <w:sz w:val="20"/>
-          <w:szCs w:val="20"/>
-          <w:lang w:val="en-US"/>
-        </w:rPr>
-        <w:tab/>
-      </w:r>
-      <w:r>
-        <w:rPr>
-          <w:rFonts w:eastAsia="Helvetica" w:cs="Times New Roman"/>
-          <w:sz w:val="20"/>
-          <w:szCs w:val="20"/>
-          <w:lang w:val="en-US"/>
-        </w:rPr>
-        <w:t xml:space="preserve">3rd Baltic-Nordic Summer School on </w:t>
-      </w:r>
-      <w:proofErr w:type="spellStart"/>
-      <w:r>
-        <w:rPr>
-          <w:rFonts w:eastAsia="Helvetica" w:cs="Times New Roman"/>
-          <w:sz w:val="20"/>
-          <w:szCs w:val="20"/>
-          <w:lang w:val="en-US"/>
-        </w:rPr>
-        <w:t>Neuroinformatics</w:t>
-      </w:r>
-      <w:proofErr w:type="spellEnd"/>
-      <w:r>
-        <w:rPr>
-          <w:rFonts w:eastAsia="Helvetica" w:cs="Times New Roman"/>
-          <w:sz w:val="20"/>
-          <w:szCs w:val="20"/>
-          <w:lang w:val="en-US"/>
-        </w:rPr>
-        <w:t>, University of Tartu</w:t>
+          <w:b/>
+          <w:bCs/>
+          <w:sz w:val="20"/>
+          <w:szCs w:val="20"/>
+          <w:lang w:val="en-US"/>
+        </w:rPr>
+      </w:pPr>
+      <w:r>
+        <w:rPr>
+          <w:rFonts w:eastAsia="Helvetica" w:cs="Times New Roman"/>
+          <w:b/>
+          <w:bCs/>
+          <w:sz w:val="20"/>
+          <w:szCs w:val="20"/>
+          <w:lang w:val="en-US"/>
+        </w:rPr>
+        <w:tab/>
+      </w:r>
+      <w:r>
+        <w:rPr>
+          <w:rFonts w:eastAsia="Helvetica" w:cs="Times New Roman"/>
+          <w:bCs/>
+          <w:sz w:val="20"/>
+          <w:szCs w:val="20"/>
+          <w:lang w:val="en-US"/>
+        </w:rPr>
+        <w:t>Why trust a theory? – Modern Physics Scientific Methodology, LMU</w:t>
       </w:r>
     </w:p>
     <w:p>
@@ -18163,7 +18617,27 @@
           <w:szCs w:val="20"/>
           <w:lang w:val="en-US"/>
         </w:rPr>
-        <w:t>Optogenetics Workshop SPP1665, Ruhr University Bochum</w:t>
+        <w:t xml:space="preserve">3rd Baltic-Nordic Summer School on </w:t>
+      </w:r>
+      <w:proofErr w:type="spellStart"/>
+      <w:r>
+        <w:rPr>
+          <w:rFonts w:eastAsia="Helvetica" w:cs="Times New Roman"/>
+          <w:sz w:val="20"/>
+          <w:szCs w:val="20"/>
+          <w:lang w:val="en-US"/>
+        </w:rPr>
+        <w:t>Neuroinformatics</w:t>
+      </w:r>
+      <w:proofErr w:type="spellEnd"/>
+      <w:r>
+        <w:rPr>
+          <w:rFonts w:eastAsia="Helvetica" w:cs="Times New Roman"/>
+          <w:sz w:val="20"/>
+          <w:szCs w:val="20"/>
+          <w:lang w:val="en-US"/>
+        </w:rPr>
+        <w:t>, University of Tartu</w:t>
       </w:r>
     </w:p>
     <w:p>
@@ -18197,6 +18671,40 @@
           <w:szCs w:val="20"/>
           <w:lang w:val="en-US"/>
         </w:rPr>
+        <w:t>Optogenetics Workshop SPP1665, Ruhr University Bochum</w:t>
+      </w:r>
+    </w:p>
+    <w:p>
+      <w:pPr>
+        <w:tabs>
+          <w:tab w:val="left" w:pos="1418"/>
+        </w:tabs>
+        <w:ind w:left="1418" w:hanging="1418"/>
+        <w:rPr>
+          <w:rFonts w:eastAsia="Helvetica" w:cs="Times New Roman"/>
+          <w:sz w:val="20"/>
+          <w:szCs w:val="20"/>
+          <w:lang w:val="en-US"/>
+        </w:rPr>
+      </w:pPr>
+      <w:r>
+        <w:rPr>
+          <w:rFonts w:eastAsia="Helvetica" w:cs="Times New Roman"/>
+          <w:b/>
+          <w:bCs/>
+          <w:sz w:val="20"/>
+          <w:szCs w:val="20"/>
+          <w:lang w:val="en-US"/>
+        </w:rPr>
+        <w:tab/>
+      </w:r>
+      <w:r>
+        <w:rPr>
+          <w:rFonts w:eastAsia="Helvetica" w:cs="Times New Roman"/>
+          <w:sz w:val="20"/>
+          <w:szCs w:val="20"/>
+          <w:lang w:val="en-US"/>
+        </w:rPr>
         <w:t>7th G-Node Winter Course in Neural Data Analysis, LMU</w:t>
       </w:r>
     </w:p>
@@ -18275,8 +18783,20 @@
           <w:szCs w:val="20"/>
           <w:lang w:val="en-US"/>
         </w:rPr>
-        <w:t>Understanding Sleep: Novel Perspectives in Neurosciences, European Sleep Research Society, Milan</w:t>
-      </w:r>
+        <w:t xml:space="preserve">Understanding Sleep: Novel Perspectives in Neurosciences, European Sleep Research Society, </w:t>
+      </w:r>
+      <w:proofErr w:type="gramStart"/>
+      <w:r>
+        <w:rPr>
+          <w:rFonts w:eastAsia="Helvetica" w:cs="Times New Roman"/>
+          <w:bCs/>
+          <w:sz w:val="20"/>
+          <w:szCs w:val="20"/>
+          <w:lang w:val="en-US"/>
+        </w:rPr>
+        <w:t>Milan</w:t>
+      </w:r>
+      <w:proofErr w:type="gramEnd"/>
     </w:p>
     <w:p>
       <w:pPr>
@@ -20929,7 +21449,27 @@
           <w:szCs w:val="20"/>
           <w:lang w:val="en-US"/>
         </w:rPr>
-        <w:t>Bernstein Center for  Computational Neuroscience</w:t>
+        <w:t xml:space="preserve">Bernstein Center </w:t>
+      </w:r>
+      <w:proofErr w:type="gramStart"/>
+      <w:r>
+        <w:rPr>
+          <w:rFonts w:eastAsia="Helvetica" w:cs="Times New Roman"/>
+          <w:sz w:val="20"/>
+          <w:szCs w:val="20"/>
+          <w:lang w:val="en-US"/>
+        </w:rPr>
+        <w:t>for  Computational</w:t>
+      </w:r>
+      <w:proofErr w:type="gramEnd"/>
+      <w:r>
+        <w:rPr>
+          <w:rFonts w:eastAsia="Helvetica" w:cs="Times New Roman"/>
+          <w:sz w:val="20"/>
+          <w:szCs w:val="20"/>
+          <w:lang w:val="en-US"/>
+        </w:rPr>
+        <w:t xml:space="preserve"> Neuroscience</w:t>
       </w:r>
     </w:p>
     <w:p>
@@ -24307,16 +24847,36 @@
           <w:szCs w:val="20"/>
           <w:lang w:val="en-US"/>
         </w:rPr>
-        <w:t>iology?</w:t>
-      </w:r>
-      <w:r>
-        <w:rPr>
-          <w:rFonts w:eastAsia="Helvetica" w:cs="Times New Roman"/>
-          <w:sz w:val="20"/>
-          <w:szCs w:val="20"/>
-          <w:lang w:val="en-US"/>
-        </w:rPr>
-        <w:t>, FORTH, University of Crete</w:t>
+        <w:t>iology</w:t>
+      </w:r>
+      <w:proofErr w:type="gramStart"/>
+      <w:r>
+        <w:rPr>
+          <w:rFonts w:eastAsia="Helvetica" w:cs="Times New Roman"/>
+          <w:sz w:val="20"/>
+          <w:szCs w:val="20"/>
+          <w:lang w:val="en-US"/>
+        </w:rPr>
+        <w:t>?</w:t>
+      </w:r>
+      <w:r>
+        <w:rPr>
+          <w:rFonts w:eastAsia="Helvetica" w:cs="Times New Roman"/>
+          <w:sz w:val="20"/>
+          <w:szCs w:val="20"/>
+          <w:lang w:val="en-US"/>
+        </w:rPr>
+        <w:t>,</w:t>
+      </w:r>
+      <w:proofErr w:type="gramEnd"/>
+      <w:r>
+        <w:rPr>
+          <w:rFonts w:eastAsia="Helvetica" w:cs="Times New Roman"/>
+          <w:sz w:val="20"/>
+          <w:szCs w:val="20"/>
+          <w:lang w:val="en-US"/>
+        </w:rPr>
+        <w:t xml:space="preserve"> FORTH, University of Crete</w:t>
       </w:r>
     </w:p>
     <w:sectPr>
@@ -29951,7 +30511,7 @@
 </file>
 
 <file path=customXml/itemProps1.xml><?xml version="1.0" encoding="utf-8"?>
-<ds:datastoreItem xmlns:ds="http://schemas.openxmlformats.org/officeDocument/2006/customXml" ds:itemID="{89AB7F93-FC3D-CF44-BA21-67BC57308C6E}">
+<ds:datastoreItem xmlns:ds="http://schemas.openxmlformats.org/officeDocument/2006/customXml" ds:itemID="{D7BC2270-3BA6-C440-B2F1-D6CC0E424E45}">
   <ds:schemaRefs>
     <ds:schemaRef ds:uri="http://schemas.openxmlformats.org/officeDocument/2006/bibliography"/>
   </ds:schemaRefs>

</xml_diff>